<commit_message>
Uploaded minutes for 27th
</commit_message>
<xml_diff>
--- a/Meeting Minutes/2019.02.26 - SPRINT 20 START - Tutorial Continuation.docx
+++ b/Meeting Minutes/2019.02.26 - SPRINT 20 START - Tutorial Continuation.docx
@@ -122,8 +122,10 @@
           <w:b/>
           <w:lang w:val="en-GB"/>
         </w:rPr>
-        <w:t>7</w:t>
-      </w:r>
+        <w:t>6</w:t>
+      </w:r>
+      <w:bookmarkStart w:id="1" w:name="_GoBack"/>
+      <w:bookmarkEnd w:id="1"/>
       <w:r>
         <w:rPr>
           <w:b/>
@@ -599,7 +601,7 @@
           <w:lang w:val="en-GB"/>
         </w:rPr>
       </w:pPr>
-      <w:bookmarkStart w:id="1" w:name="_Hlk191380"/>
+      <w:bookmarkStart w:id="2" w:name="_Hlk191380"/>
       <w:r>
         <w:rPr>
           <w:b/>
@@ -722,7 +724,7 @@
       </w:r>
     </w:p>
     <w:bookmarkEnd w:id="0"/>
-    <w:bookmarkEnd w:id="1"/>
+    <w:bookmarkEnd w:id="2"/>
     <w:p>
       <w:pPr>
         <w:pStyle w:val="NoSpacing"/>
@@ -1396,8 +1398,6 @@
       <w:r>
         <w:t>crow’s</w:t>
       </w:r>
-      <w:bookmarkStart w:id="2" w:name="_GoBack"/>
-      <w:bookmarkEnd w:id="2"/>
       <w:r>
         <w:t xml:space="preserve"> nest UI changes, trigger created particle system, spawn objects as required.</w:t>
       </w:r>
@@ -1664,13 +1664,7 @@
         <w:ind w:left="720"/>
       </w:pPr>
       <w:r>
-        <w:t xml:space="preserve">Create the presentation for the fourth presentation as per Rob Kurta’s guidance in his email.  Including playtesting </w:t>
-      </w:r>
-      <w:r>
-        <w:t>footage,</w:t>
-      </w:r>
-      <w:r>
-        <w:t xml:space="preserve"> we have collected.</w:t>
+        <w:t>Create the presentation for the fourth presentation as per Rob Kurta’s guidance in his email.  Including playtesting footage, we have collected.</w:t>
       </w:r>
     </w:p>
     <w:p>
@@ -1745,13 +1739,7 @@
         <w:rPr>
           <w:b/>
         </w:rPr>
-        <w:t>,</w:t>
-      </w:r>
-      <w:r>
-        <w:rPr>
-          <w:b/>
-        </w:rPr>
-        <w:t xml:space="preserve"> finish implementing task durations (30m)</w:t>
+        <w:t>, finish implementing task durations (30m)</w:t>
       </w:r>
     </w:p>
     <w:p>
@@ -1793,13 +1781,7 @@
         <w:rPr>
           <w:b/>
         </w:rPr>
-        <w:t>,</w:t>
-      </w:r>
-      <w:r>
-        <w:rPr>
-          <w:b/>
-        </w:rPr>
-        <w:t xml:space="preserve"> fix bugs with different task durations (30m)</w:t>
+        <w:t>, fix bugs with different task durations (30m)</w:t>
       </w:r>
     </w:p>
     <w:p>

</xml_diff>